<commit_message>
modified avatar and facebook/linkendin links
</commit_message>
<xml_diff>
--- a/Anyelo Petit C.V. 2018.docx
+++ b/Anyelo Petit C.V. 2018.docx
@@ -185,14 +185,14 @@
       <w:hyperlink r:id="rId2">
         <w:r>
           <w:rPr>
-            <w:rStyle w:val="VisitedInternetLink"/>
+            <w:rStyle w:val="InternetLink"/>
             <w:rFonts w:cs="Arial" w:ascii="Arial" w:hAnsi="Arial"/>
             <w:b w:val="false"/>
             <w:bCs w:val="false"/>
             <w:color w:val="000000" w:themeColor="text1"/>
             <w:lang w:val="en-IE"/>
           </w:rPr>
-          <w:t>https://www.linkedin.com/in/anyelo-petit-a937a0132/</w:t>
+          <w:t>https://www.linkedin.com/in/anyelopetit</w:t>
         </w:r>
       </w:hyperlink>
     </w:p>

</xml_diff>